<commit_message>
extracted methods, renamed variables, simplified method's logic
</commit_message>
<xml_diff>
--- a/Baloons-6-Refactoring-Doc.docx
+++ b/Baloons-6-Refactoring-Doc.docx
@@ -199,13 +199,7 @@
         <w:rPr>
           <w:noProof/>
         </w:rPr>
-        <w:t>Removed all unneeded empty lines</w:t>
-      </w:r>
-      <w:r>
-        <w:rPr>
-          <w:noProof/>
-        </w:rPr>
-        <w:t xml:space="preserve"> in all methods</w:t>
+        <w:t>Removed all unneeded empty lines in all methods</w:t>
       </w:r>
     </w:p>
     <w:p>
@@ -488,34 +482,77 @@
           <w:b/>
           <w:noProof/>
         </w:rPr>
-        <w:t>temp</w:t>
-      </w:r>
-      <w:r>
-        <w:rPr>
-          <w:b/>
+        <w:t xml:space="preserve">temp </w:t>
+      </w:r>
+      <w:r>
+        <w:rPr>
+          <w:rFonts w:ascii="Segoe UI Symbol" w:hAnsi="Segoe UI Symbol" w:cs="Segoe UI Symbol"/>
+          <w:noProof/>
+        </w:rPr>
+        <w:t>➔</w:t>
+      </w:r>
+      <w:r>
+        <w:rPr>
           <w:noProof/>
         </w:rPr>
         <w:t xml:space="preserve"> </w:t>
       </w:r>
       <w:r>
         <w:rPr>
-          <w:rFonts w:ascii="Segoe UI Symbol" w:hAnsi="Segoe UI Symbol" w:cs="Segoe UI Symbol"/>
-          <w:noProof/>
-        </w:rPr>
-        <w:t>➔</w:t>
-      </w:r>
-      <w:r>
-        <w:rPr>
-          <w:noProof/>
-        </w:rPr>
-        <w:t xml:space="preserve"> </w:t>
-      </w:r>
-      <w:r>
-        <w:rPr>
           <w:b/>
           <w:noProof/>
         </w:rPr>
         <w:t>input</w:t>
+      </w:r>
+    </w:p>
+    <w:p>
+      <w:pPr>
+        <w:pStyle w:val="ListParagraph"/>
+        <w:numPr>
+          <w:ilvl w:val="1"/>
+          <w:numId w:val="2"/>
+        </w:numPr>
+        <w:rPr>
+          <w:noProof/>
+        </w:rPr>
+      </w:pPr>
+      <w:r>
+        <w:rPr>
+          <w:noProof/>
+        </w:rPr>
+        <w:t xml:space="preserve">In class </w:t>
+      </w:r>
+      <w:r>
+        <w:rPr>
+          <w:b/>
+          <w:noProof/>
+        </w:rPr>
+        <w:t>GamePlay: temp -&gt; input</w:t>
+      </w:r>
+    </w:p>
+    <w:p>
+      <w:pPr>
+        <w:pStyle w:val="ListParagraph"/>
+        <w:numPr>
+          <w:ilvl w:val="1"/>
+          <w:numId w:val="2"/>
+        </w:numPr>
+        <w:rPr>
+          <w:noProof/>
+        </w:rPr>
+      </w:pPr>
+      <w:r>
+        <w:rPr>
+          <w:noProof/>
+        </w:rPr>
+        <w:t xml:space="preserve">In class </w:t>
+      </w:r>
+      <w:r>
+        <w:rPr>
+          <w:b/>
+          <w:noProof/>
+        </w:rPr>
+        <w:t>GamePlay:stek -&gt;stack</w:t>
       </w:r>
     </w:p>
     <w:p>
@@ -620,6 +657,32 @@
       <w:pPr>
         <w:pStyle w:val="ListParagraph"/>
         <w:numPr>
+          <w:ilvl w:val="1"/>
+          <w:numId w:val="2"/>
+        </w:numPr>
+        <w:rPr>
+          <w:b/>
+          <w:noProof/>
+        </w:rPr>
+      </w:pPr>
+      <w:r>
+        <w:rPr>
+          <w:b/>
+          <w:noProof/>
+        </w:rPr>
+        <w:t xml:space="preserve">TopFive = new string [5 ,2] </w:t>
+      </w:r>
+      <w:r>
+        <w:rPr>
+          <w:noProof/>
+        </w:rPr>
+        <w:t>in class StartGame</w:t>
+      </w:r>
+    </w:p>
+    <w:p>
+      <w:pPr>
+        <w:pStyle w:val="ListParagraph"/>
+        <w:numPr>
           <w:ilvl w:val="0"/>
           <w:numId w:val="1"/>
         </w:numPr>
@@ -633,12 +696,38 @@
         </w:rPr>
         <w:t>Extracted methods:</w:t>
       </w:r>
-    </w:p>
-    <w:p>
-      <w:pPr>
-        <w:pStyle w:val="ListParagraph"/>
-        <w:numPr>
-          <w:ilvl w:val="1"/>
+      <w:r>
+        <w:rPr>
+          <w:noProof/>
+        </w:rPr>
+        <w:t xml:space="preserve"> </w:t>
+      </w:r>
+      <w:r>
+        <w:rPr>
+          <w:noProof/>
+        </w:rPr>
+        <w:br/>
+        <w:t xml:space="preserve">       </w:t>
+      </w:r>
+      <w:r>
+        <w:rPr>
+          <w:noProof/>
+        </w:rPr>
+        <w:t xml:space="preserve">from </w:t>
+      </w:r>
+      <w:r>
+        <w:rPr>
+          <w:b/>
+          <w:noProof/>
+        </w:rPr>
+        <w:t>doit() -&gt; CheckMatrixIsEmpty()</w:t>
+      </w:r>
+    </w:p>
+    <w:p>
+      <w:pPr>
+        <w:pStyle w:val="ListParagraph"/>
+        <w:numPr>
+          <w:ilvl w:val="0"/>
           <w:numId w:val="1"/>
         </w:numPr>
         <w:rPr>
@@ -647,107 +736,276 @@
       </w:pPr>
       <w:r>
         <w:rPr>
-          <w:b/>
-          <w:noProof/>
-        </w:rPr>
-        <w:t xml:space="preserve">PrintDash() </w:t>
-      </w:r>
-      <w:r>
-        <w:rPr>
-          <w:noProof/>
-        </w:rPr>
-        <w:t xml:space="preserve">from </w:t>
-      </w:r>
-      <w:r>
-        <w:rPr>
-          <w:b/>
-          <w:noProof/>
-        </w:rPr>
-        <w:t>PrintMatrix</w:t>
+          <w:noProof/>
+        </w:rPr>
+        <w:t>Renamed methods:</w:t>
+      </w:r>
+    </w:p>
+    <w:p>
+      <w:pPr>
+        <w:pStyle w:val="ListParagraph"/>
+        <w:numPr>
+          <w:ilvl w:val="1"/>
+          <w:numId w:val="2"/>
+        </w:numPr>
+        <w:rPr>
+          <w:b/>
+          <w:noProof/>
+        </w:rPr>
+      </w:pPr>
+      <w:r>
+        <w:rPr>
+          <w:b/>
+          <w:noProof/>
+        </w:rPr>
+        <w:t>gen()</w:t>
+      </w:r>
+      <w:r>
+        <w:rPr>
+          <w:noProof/>
+        </w:rPr>
+        <w:t xml:space="preserve"> </w:t>
+      </w:r>
+      <w:r>
+        <w:rPr>
+          <w:b/>
+          <w:noProof/>
+        </w:rPr>
+        <w:t>-&gt; CreateMatrix()</w:t>
+      </w:r>
+    </w:p>
+    <w:p>
+      <w:pPr>
+        <w:pStyle w:val="ListParagraph"/>
+        <w:numPr>
+          <w:ilvl w:val="1"/>
+          <w:numId w:val="2"/>
+        </w:numPr>
+        <w:rPr>
+          <w:noProof/>
+        </w:rPr>
+      </w:pPr>
+      <w:r>
+        <w:rPr>
+          <w:b/>
+          <w:noProof/>
+        </w:rPr>
+        <w:t>printMatrix() -&gt; PrintMatrix()</w:t>
+      </w:r>
+    </w:p>
+    <w:p>
+      <w:pPr>
+        <w:pStyle w:val="ListParagraph"/>
+        <w:numPr>
+          <w:ilvl w:val="1"/>
+          <w:numId w:val="2"/>
+        </w:numPr>
+        <w:rPr>
+          <w:noProof/>
+        </w:rPr>
+      </w:pPr>
+      <w:r>
+        <w:rPr>
+          <w:b/>
+          <w:noProof/>
+        </w:rPr>
+        <w:t>change() -&gt; PopBalloon()</w:t>
+      </w:r>
+    </w:p>
+    <w:p>
+      <w:pPr>
+        <w:pStyle w:val="ListParagraph"/>
+        <w:numPr>
+          <w:ilvl w:val="1"/>
+          <w:numId w:val="2"/>
+        </w:numPr>
+        <w:rPr>
+          <w:noProof/>
+        </w:rPr>
+      </w:pPr>
+      <w:r>
+        <w:rPr>
+          <w:b/>
+          <w:noProof/>
+        </w:rPr>
+        <w:t>checkLeft() -&gt; CkeckLeftNeighbor()</w:t>
+      </w:r>
+    </w:p>
+    <w:p>
+      <w:pPr>
+        <w:pStyle w:val="ListParagraph"/>
+        <w:numPr>
+          <w:ilvl w:val="1"/>
+          <w:numId w:val="2"/>
+        </w:numPr>
+        <w:rPr>
+          <w:noProof/>
+        </w:rPr>
+      </w:pPr>
+      <w:r>
+        <w:rPr>
+          <w:b/>
+          <w:noProof/>
+        </w:rPr>
+        <w:t>checkRight</w:t>
+      </w:r>
+      <w:r>
+        <w:rPr>
+          <w:b/>
+          <w:noProof/>
+        </w:rPr>
+        <w:t>() -&gt; Ckeck</w:t>
+      </w:r>
+      <w:r>
+        <w:rPr>
+          <w:b/>
+          <w:noProof/>
+        </w:rPr>
+        <w:t>Right</w:t>
+      </w:r>
+      <w:r>
+        <w:rPr>
+          <w:b/>
+          <w:noProof/>
+        </w:rPr>
+        <w:t>Neighbor</w:t>
+      </w:r>
+      <w:r>
+        <w:rPr>
+          <w:b/>
+          <w:noProof/>
+        </w:rPr>
+        <w:t>()</w:t>
+      </w:r>
+    </w:p>
+    <w:p>
+      <w:pPr>
+        <w:pStyle w:val="ListParagraph"/>
+        <w:numPr>
+          <w:ilvl w:val="1"/>
+          <w:numId w:val="2"/>
+        </w:numPr>
+        <w:rPr>
+          <w:noProof/>
+        </w:rPr>
+      </w:pPr>
+      <w:r>
+        <w:rPr>
+          <w:b/>
+          <w:noProof/>
+        </w:rPr>
+        <w:t>checkUp</w:t>
+      </w:r>
+      <w:r>
+        <w:rPr>
+          <w:b/>
+          <w:noProof/>
+        </w:rPr>
+        <w:t>() -&gt; Ckeck</w:t>
+      </w:r>
+      <w:r>
+        <w:rPr>
+          <w:b/>
+          <w:noProof/>
+        </w:rPr>
+        <w:t>Up</w:t>
+      </w:r>
+      <w:r>
+        <w:rPr>
+          <w:b/>
+          <w:noProof/>
+        </w:rPr>
+        <w:t>Neighbor</w:t>
+      </w:r>
+      <w:r>
+        <w:rPr>
+          <w:b/>
+          <w:noProof/>
+        </w:rPr>
+        <w:t>()</w:t>
+      </w:r>
+    </w:p>
+    <w:p>
+      <w:pPr>
+        <w:pStyle w:val="ListParagraph"/>
+        <w:numPr>
+          <w:ilvl w:val="1"/>
+          <w:numId w:val="2"/>
+        </w:numPr>
+        <w:rPr>
+          <w:noProof/>
+        </w:rPr>
+      </w:pPr>
+      <w:r>
+        <w:rPr>
+          <w:b/>
+          <w:noProof/>
+        </w:rPr>
+        <w:t>check</w:t>
+      </w:r>
+      <w:r>
+        <w:rPr>
+          <w:b/>
+          <w:noProof/>
+        </w:rPr>
+        <w:t>Down</w:t>
+      </w:r>
+      <w:r>
+        <w:rPr>
+          <w:b/>
+          <w:noProof/>
+        </w:rPr>
+        <w:t>() -&gt; CkeckDownNeighbor</w:t>
+      </w:r>
+      <w:r>
+        <w:rPr>
+          <w:b/>
+          <w:noProof/>
+        </w:rPr>
+        <w:t>()</w:t>
+      </w:r>
+    </w:p>
+    <w:p>
+      <w:pPr>
+        <w:pStyle w:val="ListParagraph"/>
+        <w:numPr>
+          <w:ilvl w:val="1"/>
+          <w:numId w:val="2"/>
+        </w:numPr>
+        <w:rPr>
+          <w:b/>
+          <w:noProof/>
+        </w:rPr>
+      </w:pPr>
+      <w:r>
+        <w:rPr>
+          <w:b/>
+          <w:noProof/>
+        </w:rPr>
+        <w:t>doit()</w:t>
+      </w:r>
+      <w:r>
+        <w:rPr>
+          <w:b/>
+          <w:noProof/>
+        </w:rPr>
+        <w:t xml:space="preserve"> -&gt; FallingDown</w:t>
+      </w:r>
+      <w:r>
+        <w:rPr>
+          <w:b/>
+          <w:noProof/>
+        </w:rPr>
+        <w:t>Balloons</w:t>
       </w:r>
       <w:bookmarkStart w:id="0" w:name="_GoBack"/>
       <w:bookmarkEnd w:id="0"/>
-    </w:p>
-    <w:p>
-      <w:pPr>
-        <w:pStyle w:val="ListParagraph"/>
-        <w:numPr>
-          <w:ilvl w:val="0"/>
-          <w:numId w:val="1"/>
-        </w:numPr>
-        <w:rPr>
-          <w:noProof/>
-        </w:rPr>
-      </w:pPr>
-      <w:r>
-        <w:rPr>
-          <w:noProof/>
-        </w:rPr>
-        <w:t xml:space="preserve">Renamed </w:t>
-      </w:r>
-      <w:r>
-        <w:rPr>
-          <w:noProof/>
-        </w:rPr>
-        <w:t>methods</w:t>
-      </w:r>
-      <w:r>
-        <w:rPr>
-          <w:noProof/>
-        </w:rPr>
-        <w:t>:</w:t>
-      </w:r>
-    </w:p>
-    <w:p>
-      <w:pPr>
-        <w:pStyle w:val="ListParagraph"/>
-        <w:numPr>
-          <w:ilvl w:val="1"/>
-          <w:numId w:val="2"/>
-        </w:numPr>
-        <w:rPr>
-          <w:b/>
-          <w:noProof/>
-        </w:rPr>
-      </w:pPr>
-      <w:r>
-        <w:rPr>
-          <w:b/>
-          <w:noProof/>
-        </w:rPr>
-        <w:t>gen()</w:t>
-      </w:r>
-      <w:r>
-        <w:rPr>
-          <w:noProof/>
-        </w:rPr>
-        <w:t xml:space="preserve"> </w:t>
-      </w:r>
-      <w:r>
-        <w:rPr>
-          <w:b/>
-          <w:noProof/>
-        </w:rPr>
-        <w:t>-&gt; CreateMatrix()</w:t>
-      </w:r>
-    </w:p>
-    <w:p>
-      <w:pPr>
-        <w:pStyle w:val="ListParagraph"/>
-        <w:numPr>
-          <w:ilvl w:val="1"/>
-          <w:numId w:val="2"/>
-        </w:numPr>
-        <w:rPr>
-          <w:noProof/>
-        </w:rPr>
-      </w:pPr>
-      <w:r>
-        <w:rPr>
-          <w:b/>
-          <w:noProof/>
-        </w:rPr>
-        <w:t>printMatrix() -&gt; PrintMatrix()</w:t>
+      <w:r>
+        <w:rPr>
+          <w:b/>
+          <w:noProof/>
+        </w:rPr>
+        <w:t>()</w:t>
       </w:r>
     </w:p>
     <w:p>
@@ -887,7 +1145,7 @@
         <w:rFonts w:ascii="Symbol" w:hAnsi="Symbol" w:hint="default"/>
       </w:rPr>
     </w:lvl>
-    <w:lvl w:ilvl="2" w:tplc="0409001B" w:tentative="1">
+    <w:lvl w:ilvl="2" w:tplc="0409001B">
       <w:start w:val="1"/>
       <w:numFmt w:val="lowerRoman"/>
       <w:lvlText w:val="%3."/>

</xml_diff>